<commit_message>
Add Logo Icon To All Forms
</commit_message>
<xml_diff>
--- a/AtlantSovt/AtlantSovt/Resources/DocumentBackup/Orders/gerOrder.docx
+++ b/AtlantSovt/AtlantSovt/Resources/DocumentBackup/Orders/gerOrder.docx
@@ -164,23 +164,13 @@
         </w:rPr>
         <w:t xml:space="preserve"> </w:t>
       </w:r>
-      <w:proofErr w:type="spellStart"/>
       <w:r>
         <w:rPr>
           <w:sz w:val="22"/>
           <w:szCs w:val="22"/>
           <w:lang w:val="en-US"/>
         </w:rPr>
-        <w:t>Заявка</w:t>
-      </w:r>
-      <w:proofErr w:type="spellEnd"/>
-      <w:r>
-        <w:rPr>
-          <w:sz w:val="22"/>
-          <w:szCs w:val="22"/>
-          <w:lang w:val="en-US"/>
-        </w:rPr>
-        <w:t xml:space="preserve"> </w:t>
+        <w:t xml:space="preserve">Заявка </w:t>
       </w:r>
       <w:r>
         <w:rPr>
@@ -212,7 +202,6 @@
         </w:rPr>
         <w:t>{</w:t>
       </w:r>
-      <w:proofErr w:type="spellStart"/>
       <w:r>
         <w:rPr>
           <w:sz w:val="22"/>
@@ -222,7 +211,6 @@
         </w:rPr>
         <w:t>OrderNumber</w:t>
       </w:r>
-      <w:proofErr w:type="spellEnd"/>
       <w:r>
         <w:rPr>
           <w:sz w:val="22"/>
@@ -245,7 +233,6 @@
         </w:rPr>
         <w:t>{</w:t>
       </w:r>
-      <w:proofErr w:type="spellStart"/>
       <w:r>
         <w:rPr>
           <w:sz w:val="22"/>
@@ -255,7 +242,6 @@
         </w:rPr>
         <w:t>CreateDate</w:t>
       </w:r>
-      <w:proofErr w:type="spellEnd"/>
       <w:r>
         <w:rPr>
           <w:sz w:val="22"/>
@@ -375,7 +361,6 @@
               </w:rPr>
               <w:t>{</w:t>
             </w:r>
-            <w:proofErr w:type="spellStart"/>
             <w:r>
               <w:rPr>
                 <w:color w:val="000000"/>
@@ -386,7 +371,6 @@
               </w:rPr>
               <w:t>DownloadDate</w:t>
             </w:r>
-            <w:proofErr w:type="spellEnd"/>
             <w:r>
               <w:rPr>
                 <w:color w:val="000000"/>
@@ -509,7 +493,6 @@
               </w:rPr>
               <w:t>{</w:t>
             </w:r>
-            <w:proofErr w:type="spellStart"/>
             <w:r>
               <w:rPr>
                 <w:sz w:val="22"/>
@@ -519,7 +502,6 @@
               </w:rPr>
               <w:t>DownloadAddress</w:t>
             </w:r>
-            <w:proofErr w:type="spellEnd"/>
             <w:r>
               <w:rPr>
                 <w:sz w:val="22"/>
@@ -528,15 +510,16 @@
               </w:rPr>
               <w:t>}</w:t>
             </w:r>
+            <w:bookmarkStart w:id="0" w:name="_GoBack"/>
+            <w:bookmarkEnd w:id="0"/>
             <w:r>
               <w:rPr>
                 <w:sz w:val="22"/>
                 <w:szCs w:val="22"/>
                 <w:lang w:val="en-US"/>
               </w:rPr>
-              <w:t>, {</w:t>
-            </w:r>
-            <w:proofErr w:type="spellStart"/>
+              <w:t xml:space="preserve"> {</w:t>
+            </w:r>
             <w:r>
               <w:rPr>
                 <w:sz w:val="22"/>
@@ -546,7 +529,6 @@
               </w:rPr>
               <w:t>DownloadAddressContactPerson</w:t>
             </w:r>
-            <w:proofErr w:type="spellEnd"/>
             <w:r>
               <w:rPr>
                 <w:sz w:val="22"/>
@@ -602,7 +584,6 @@
               </w:rPr>
               <w:t xml:space="preserve">Verzollung/ </w:t>
             </w:r>
-            <w:proofErr w:type="spellStart"/>
             <w:r>
               <w:rPr>
                 <w:sz w:val="22"/>
@@ -611,7 +592,6 @@
               </w:rPr>
               <w:t>Затаможка</w:t>
             </w:r>
-            <w:proofErr w:type="spellEnd"/>
           </w:p>
         </w:tc>
         <w:tc>
@@ -641,7 +621,6 @@
               </w:rPr>
               <w:t>{</w:t>
             </w:r>
-            <w:proofErr w:type="spellStart"/>
             <w:r>
               <w:rPr>
                 <w:sz w:val="22"/>
@@ -651,11 +630,43 @@
               </w:rPr>
               <w:t>CustomAddress</w:t>
             </w:r>
-            <w:proofErr w:type="spellEnd"/>
-            <w:r>
-              <w:rPr>
-                <w:sz w:val="22"/>
-                <w:szCs w:val="22"/>
+            <w:r>
+              <w:rPr>
+                <w:sz w:val="22"/>
+                <w:szCs w:val="22"/>
+              </w:rPr>
+              <w:t>}</w:t>
+            </w:r>
+            <w:r>
+              <w:rPr>
+                <w:sz w:val="22"/>
+                <w:szCs w:val="22"/>
+                <w:lang w:val="uk-UA"/>
+              </w:rPr>
+              <w:t xml:space="preserve"> </w:t>
+            </w:r>
+            <w:r>
+              <w:rPr>
+                <w:sz w:val="22"/>
+                <w:szCs w:val="20"/>
+                <w:lang w:val="en-US"/>
+              </w:rPr>
+              <w:t>{</w:t>
+            </w:r>
+            <w:r>
+              <w:rPr>
+                <w:sz w:val="22"/>
+                <w:szCs w:val="20"/>
+                <w:highlight w:val="yellow"/>
+                <w:lang w:val="en-US"/>
+              </w:rPr>
+              <w:t>TIRCMR</w:t>
+            </w:r>
+            <w:r>
+              <w:rPr>
+                <w:sz w:val="22"/>
+                <w:szCs w:val="20"/>
+                <w:lang w:val="en-US"/>
               </w:rPr>
               <w:t>}</w:t>
             </w:r>
@@ -701,7 +712,6 @@
               </w:rPr>
               <w:t>ü</w:t>
             </w:r>
-            <w:proofErr w:type="spellStart"/>
             <w:r>
               <w:rPr>
                 <w:sz w:val="22"/>
@@ -710,25 +720,14 @@
               </w:rPr>
               <w:t>terart</w:t>
             </w:r>
-            <w:proofErr w:type="spellEnd"/>
             <w:r>
               <w:rPr>
                 <w:sz w:val="22"/>
                 <w:szCs w:val="22"/>
                 <w:lang w:val="uk-UA"/>
               </w:rPr>
-              <w:t xml:space="preserve">/ Вид </w:t>
-            </w:r>
-            <w:proofErr w:type="spellStart"/>
-            <w:r>
-              <w:rPr>
-                <w:sz w:val="22"/>
-                <w:szCs w:val="22"/>
-                <w:lang w:val="uk-UA"/>
-              </w:rPr>
-              <w:t>груза</w:t>
-            </w:r>
-            <w:proofErr w:type="spellEnd"/>
+              <w:t>/ Вид груза</w:t>
+            </w:r>
           </w:p>
         </w:tc>
         <w:tc>
@@ -758,7 +757,6 @@
               </w:rPr>
               <w:t>{</w:t>
             </w:r>
-            <w:proofErr w:type="spellStart"/>
             <w:r>
               <w:rPr>
                 <w:sz w:val="22"/>
@@ -768,7 +766,6 @@
               </w:rPr>
               <w:t>CargoType</w:t>
             </w:r>
-            <w:proofErr w:type="spellEnd"/>
             <w:r>
               <w:rPr>
                 <w:sz w:val="22"/>
@@ -923,23 +920,13 @@
               </w:rPr>
               <w:t xml:space="preserve">Liefertermin/ </w:t>
             </w:r>
-            <w:proofErr w:type="spellStart"/>
             <w:r>
               <w:rPr>
                 <w:sz w:val="22"/>
                 <w:szCs w:val="22"/>
                 <w:lang w:val="uk-UA"/>
               </w:rPr>
-              <w:t>Срок</w:t>
-            </w:r>
-            <w:proofErr w:type="spellEnd"/>
-            <w:r>
-              <w:rPr>
-                <w:sz w:val="22"/>
-                <w:szCs w:val="22"/>
-                <w:lang w:val="uk-UA"/>
-              </w:rPr>
-              <w:t xml:space="preserve"> доставки</w:t>
+              <w:t>Срок доставки</w:t>
             </w:r>
             <w:r>
               <w:rPr>
@@ -979,7 +966,6 @@
               </w:rPr>
               <w:t>{</w:t>
             </w:r>
-            <w:proofErr w:type="spellStart"/>
             <w:r>
               <w:rPr>
                 <w:sz w:val="22"/>
@@ -989,7 +975,6 @@
               </w:rPr>
               <w:t>DateTerms</w:t>
             </w:r>
-            <w:proofErr w:type="spellEnd"/>
             <w:r>
               <w:rPr>
                 <w:sz w:val="22"/>
@@ -998,8 +983,6 @@
               </w:rPr>
               <w:t>}</w:t>
             </w:r>
-            <w:bookmarkStart w:id="0" w:name="_GoBack"/>
-            <w:bookmarkEnd w:id="0"/>
           </w:p>
         </w:tc>
       </w:tr>
@@ -1051,7 +1034,6 @@
               </w:rPr>
               <w:t xml:space="preserve"> </w:t>
             </w:r>
-            <w:proofErr w:type="spellStart"/>
             <w:r>
               <w:rPr>
                 <w:sz w:val="22"/>
@@ -1060,25 +1042,14 @@
               </w:rPr>
               <w:t>Ansprechpartner</w:t>
             </w:r>
-            <w:proofErr w:type="spellEnd"/>
             <w:r>
               <w:rPr>
                 <w:sz w:val="22"/>
                 <w:szCs w:val="22"/>
                 <w:lang w:val="uk-UA"/>
               </w:rPr>
-              <w:t xml:space="preserve"> Адрес </w:t>
-            </w:r>
-            <w:proofErr w:type="spellStart"/>
-            <w:r>
-              <w:rPr>
-                <w:sz w:val="22"/>
-                <w:szCs w:val="22"/>
-                <w:lang w:val="uk-UA"/>
-              </w:rPr>
-              <w:t>выгрузки</w:t>
-            </w:r>
-            <w:proofErr w:type="spellEnd"/>
+              <w:t xml:space="preserve"> Адрес выгрузки</w:t>
+            </w:r>
           </w:p>
         </w:tc>
         <w:tc>
@@ -1109,7 +1080,6 @@
               </w:rPr>
               <w:t>{</w:t>
             </w:r>
-            <w:proofErr w:type="spellStart"/>
             <w:r>
               <w:rPr>
                 <w:sz w:val="22"/>
@@ -1119,7 +1089,6 @@
               </w:rPr>
               <w:t>UploadAddress</w:t>
             </w:r>
-            <w:proofErr w:type="spellEnd"/>
             <w:r>
               <w:rPr>
                 <w:sz w:val="22"/>
@@ -1156,7 +1125,6 @@
                 <w:lang w:val="en-US"/>
               </w:rPr>
             </w:pPr>
-            <w:proofErr w:type="spellStart"/>
             <w:r>
               <w:rPr>
                 <w:color w:val="000000"/>
@@ -1164,49 +1132,8 @@
                 <w:szCs w:val="22"/>
                 <w:lang w:val="uk-UA"/>
               </w:rPr>
-              <w:t>Frachtkosten</w:t>
-            </w:r>
-            <w:proofErr w:type="spellEnd"/>
-            <w:r>
-              <w:rPr>
-                <w:color w:val="000000"/>
-                <w:sz w:val="22"/>
-                <w:szCs w:val="22"/>
-                <w:lang w:val="uk-UA"/>
-              </w:rPr>
-              <w:t xml:space="preserve">/ </w:t>
-            </w:r>
-            <w:proofErr w:type="spellStart"/>
-            <w:r>
-              <w:rPr>
-                <w:color w:val="000000"/>
-                <w:sz w:val="22"/>
-                <w:szCs w:val="22"/>
-                <w:lang w:val="uk-UA"/>
-              </w:rPr>
-              <w:t>Сумма</w:t>
-            </w:r>
-            <w:proofErr w:type="spellEnd"/>
-            <w:r>
-              <w:rPr>
-                <w:color w:val="000000"/>
-                <w:sz w:val="22"/>
-                <w:szCs w:val="22"/>
-                <w:lang w:val="uk-UA"/>
-              </w:rPr>
-              <w:t xml:space="preserve"> </w:t>
-            </w:r>
-            <w:proofErr w:type="spellStart"/>
-            <w:r>
-              <w:rPr>
-                <w:color w:val="000000"/>
-                <w:sz w:val="22"/>
-                <w:szCs w:val="22"/>
-                <w:lang w:val="uk-UA"/>
-              </w:rPr>
-              <w:t>фрахта</w:t>
-            </w:r>
-            <w:proofErr w:type="spellEnd"/>
+              <w:t>Frachtkosten/ Сумма фрахта</w:t>
+            </w:r>
           </w:p>
         </w:tc>
         <w:tc>
@@ -1379,7 +1306,6 @@
         </w:rPr>
         <w:t xml:space="preserve"> </w:t>
       </w:r>
-      <w:proofErr w:type="spellStart"/>
       <w:r>
         <w:rPr>
           <w:sz w:val="22"/>
@@ -1388,7 +1314,6 @@
         </w:rPr>
         <w:t>rechtsg</w:t>
       </w:r>
-      <w:proofErr w:type="spellEnd"/>
       <w:r>
         <w:rPr>
           <w:sz w:val="22"/>
@@ -1397,7 +1322,6 @@
         </w:rPr>
         <w:t>ü</w:t>
       </w:r>
-      <w:proofErr w:type="spellStart"/>
       <w:r>
         <w:rPr>
           <w:sz w:val="22"/>
@@ -1406,7 +1330,6 @@
         </w:rPr>
         <w:t>ltig</w:t>
       </w:r>
-      <w:proofErr w:type="spellEnd"/>
       <w:r>
         <w:rPr>
           <w:sz w:val="22"/>
@@ -1425,95 +1348,13 @@
         </w:rPr>
         <w:t xml:space="preserve">/ </w:t>
       </w:r>
-      <w:proofErr w:type="spellStart"/>
       <w:r>
         <w:rPr>
           <w:sz w:val="22"/>
           <w:szCs w:val="22"/>
           <w:lang w:val="uk-UA"/>
         </w:rPr>
-        <w:t>Договор</w:t>
-      </w:r>
-      <w:proofErr w:type="spellEnd"/>
-      <w:r>
-        <w:rPr>
-          <w:sz w:val="22"/>
-          <w:szCs w:val="22"/>
-          <w:lang w:val="uk-UA"/>
-        </w:rPr>
-        <w:t xml:space="preserve"> перевозки с </w:t>
-      </w:r>
-      <w:proofErr w:type="spellStart"/>
-      <w:r>
-        <w:rPr>
-          <w:sz w:val="22"/>
-          <w:szCs w:val="22"/>
-          <w:lang w:val="uk-UA"/>
-        </w:rPr>
-        <w:t>приложением</w:t>
-      </w:r>
-      <w:proofErr w:type="spellEnd"/>
-      <w:r>
-        <w:rPr>
-          <w:sz w:val="22"/>
-          <w:szCs w:val="22"/>
-          <w:lang w:val="uk-UA"/>
-        </w:rPr>
-        <w:t xml:space="preserve">, </w:t>
-      </w:r>
-      <w:proofErr w:type="spellStart"/>
-      <w:r>
-        <w:rPr>
-          <w:sz w:val="22"/>
-          <w:szCs w:val="22"/>
-          <w:lang w:val="uk-UA"/>
-        </w:rPr>
-        <w:t>переданный</w:t>
-      </w:r>
-      <w:proofErr w:type="spellEnd"/>
-      <w:r>
-        <w:rPr>
-          <w:sz w:val="22"/>
-          <w:szCs w:val="22"/>
-          <w:lang w:val="uk-UA"/>
-        </w:rPr>
-        <w:t xml:space="preserve"> по факсу, </w:t>
-      </w:r>
-      <w:proofErr w:type="spellStart"/>
-      <w:r>
-        <w:rPr>
-          <w:sz w:val="22"/>
-          <w:szCs w:val="22"/>
-          <w:lang w:val="uk-UA"/>
-        </w:rPr>
-        <w:t>имеет</w:t>
-      </w:r>
-      <w:proofErr w:type="spellEnd"/>
-      <w:r>
-        <w:rPr>
-          <w:sz w:val="22"/>
-          <w:szCs w:val="22"/>
-          <w:lang w:val="uk-UA"/>
-        </w:rPr>
-        <w:t xml:space="preserve"> </w:t>
-      </w:r>
-      <w:proofErr w:type="spellStart"/>
-      <w:r>
-        <w:rPr>
-          <w:sz w:val="22"/>
-          <w:szCs w:val="22"/>
-          <w:lang w:val="uk-UA"/>
-        </w:rPr>
-        <w:t>юридическую</w:t>
-      </w:r>
-      <w:proofErr w:type="spellEnd"/>
-      <w:r>
-        <w:rPr>
-          <w:sz w:val="22"/>
-          <w:szCs w:val="22"/>
-          <w:lang w:val="uk-UA"/>
-        </w:rPr>
-        <w:t xml:space="preserve"> силу.</w:t>
+        <w:t>Договор перевозки с приложением, переданный по факсу, имеет юридическую силу.</w:t>
       </w:r>
       <w:r>
         <w:rPr>
@@ -1603,180 +1444,8 @@
           <w:szCs w:val="22"/>
           <w:lang w:val="de-DE"/>
         </w:rPr>
-        <w:t xml:space="preserve">in quo </w:t>
-      </w:r>
-      <w:proofErr w:type="spellStart"/>
-      <w:r>
-        <w:rPr>
-          <w:sz w:val="22"/>
-          <w:szCs w:val="22"/>
-          <w:lang w:val="de-DE"/>
-        </w:rPr>
-        <w:t>vobis</w:t>
-      </w:r>
-      <w:proofErr w:type="spellEnd"/>
-      <w:r>
-        <w:rPr>
-          <w:sz w:val="22"/>
-          <w:szCs w:val="22"/>
-          <w:lang w:val="de-DE"/>
-        </w:rPr>
-        <w:t xml:space="preserve"> Quad </w:t>
-      </w:r>
-      <w:proofErr w:type="spellStart"/>
-      <w:r>
-        <w:rPr>
-          <w:sz w:val="22"/>
-          <w:szCs w:val="22"/>
-          <w:lang w:val="de-DE"/>
-        </w:rPr>
-        <w:t>bono</w:t>
-      </w:r>
-      <w:proofErr w:type="spellEnd"/>
-      <w:r>
-        <w:rPr>
-          <w:sz w:val="22"/>
-          <w:szCs w:val="22"/>
-          <w:lang w:val="de-DE"/>
-        </w:rPr>
-        <w:t xml:space="preserve"> </w:t>
-      </w:r>
-      <w:proofErr w:type="spellStart"/>
-      <w:r>
-        <w:rPr>
-          <w:sz w:val="22"/>
-          <w:szCs w:val="22"/>
-          <w:lang w:val="de-DE"/>
-        </w:rPr>
-        <w:t>trepicandor</w:t>
-      </w:r>
-      <w:proofErr w:type="spellEnd"/>
-      <w:r>
-        <w:rPr>
-          <w:sz w:val="22"/>
-          <w:szCs w:val="22"/>
-          <w:lang w:val="de-DE"/>
-        </w:rPr>
-        <w:t xml:space="preserve"> </w:t>
-      </w:r>
-      <w:proofErr w:type="spellStart"/>
-      <w:r>
-        <w:rPr>
-          <w:sz w:val="22"/>
-          <w:szCs w:val="22"/>
-          <w:lang w:val="de-DE"/>
-        </w:rPr>
-        <w:t>gravum</w:t>
-      </w:r>
-      <w:proofErr w:type="spellEnd"/>
-      <w:r>
-        <w:rPr>
-          <w:sz w:val="22"/>
-          <w:szCs w:val="22"/>
-          <w:lang w:val="de-DE"/>
-        </w:rPr>
-        <w:t xml:space="preserve"> </w:t>
-      </w:r>
-      <w:proofErr w:type="spellStart"/>
-      <w:r>
-        <w:rPr>
-          <w:sz w:val="22"/>
-          <w:szCs w:val="22"/>
-          <w:lang w:val="de-DE"/>
-        </w:rPr>
-        <w:t>cognitio</w:t>
-      </w:r>
-      <w:proofErr w:type="spellEnd"/>
-      <w:r>
-        <w:rPr>
-          <w:sz w:val="22"/>
-          <w:szCs w:val="22"/>
-          <w:lang w:val="de-DE"/>
-        </w:rPr>
-        <w:t xml:space="preserve">, quo </w:t>
-      </w:r>
-      <w:proofErr w:type="spellStart"/>
-      <w:r>
-        <w:rPr>
-          <w:sz w:val="22"/>
-          <w:szCs w:val="22"/>
-          <w:lang w:val="de-DE"/>
-        </w:rPr>
-        <w:t>linguens</w:t>
-      </w:r>
-      <w:proofErr w:type="spellEnd"/>
-      <w:r>
-        <w:rPr>
-          <w:sz w:val="22"/>
-          <w:szCs w:val="22"/>
-          <w:lang w:val="de-DE"/>
-        </w:rPr>
-        <w:t xml:space="preserve"> </w:t>
-      </w:r>
-      <w:proofErr w:type="spellStart"/>
-      <w:r>
-        <w:rPr>
-          <w:sz w:val="22"/>
-          <w:szCs w:val="22"/>
-          <w:lang w:val="de-DE"/>
-        </w:rPr>
-        <w:t>gravis</w:t>
-      </w:r>
-      <w:proofErr w:type="spellEnd"/>
-      <w:r>
-        <w:rPr>
-          <w:sz w:val="22"/>
-          <w:szCs w:val="22"/>
-          <w:lang w:val="de-DE"/>
-        </w:rPr>
-        <w:t xml:space="preserve"> </w:t>
-      </w:r>
-      <w:proofErr w:type="spellStart"/>
-      <w:r>
-        <w:rPr>
-          <w:sz w:val="22"/>
-          <w:szCs w:val="22"/>
-          <w:lang w:val="de-DE"/>
-        </w:rPr>
-        <w:t>egreddior</w:t>
-      </w:r>
-      <w:proofErr w:type="spellEnd"/>
-      <w:r>
-        <w:rPr>
-          <w:sz w:val="22"/>
-          <w:szCs w:val="22"/>
-          <w:lang w:val="de-DE"/>
-        </w:rPr>
-        <w:t xml:space="preserve"> </w:t>
-      </w:r>
-      <w:proofErr w:type="spellStart"/>
-      <w:r>
-        <w:rPr>
-          <w:sz w:val="22"/>
-          <w:szCs w:val="22"/>
-          <w:lang w:val="de-DE"/>
-        </w:rPr>
-        <w:t>manifestum</w:t>
-      </w:r>
-      <w:proofErr w:type="spellEnd"/>
-      <w:r>
-        <w:rPr>
-          <w:sz w:val="22"/>
-          <w:szCs w:val="22"/>
-          <w:lang w:val="de-DE"/>
-        </w:rPr>
-        <w:t xml:space="preserve"> </w:t>
-      </w:r>
-      <w:proofErr w:type="spellStart"/>
-      <w:r>
-        <w:rPr>
-          <w:sz w:val="22"/>
-          <w:szCs w:val="22"/>
-          <w:lang w:val="de-DE"/>
-        </w:rPr>
-        <w:t>linguens</w:t>
-      </w:r>
-      <w:proofErr w:type="spellEnd"/>
+        <w:t>in quo vobis Quad bono trepicandor gravum cognitio, quo linguens gravis egreddior manifestum linguens</w:t>
+      </w:r>
       <w:r>
         <w:rPr>
           <w:sz w:val="22"/>
@@ -1800,7 +1469,6 @@
         </w:rPr>
         <w:t>/</w:t>
       </w:r>
-      <w:proofErr w:type="spellStart"/>
       <w:r>
         <w:rPr>
           <w:sz w:val="22"/>
@@ -1808,7 +1476,6 @@
         </w:rPr>
         <w:t>затаможка</w:t>
       </w:r>
-      <w:proofErr w:type="spellEnd"/>
       <w:r>
         <w:rPr>
           <w:sz w:val="22"/>
@@ -1853,180 +1520,8 @@
           <w:szCs w:val="22"/>
           <w:lang w:val="de-DE"/>
         </w:rPr>
-        <w:t xml:space="preserve">in quo </w:t>
-      </w:r>
-      <w:proofErr w:type="spellStart"/>
-      <w:r>
-        <w:rPr>
-          <w:sz w:val="22"/>
-          <w:szCs w:val="22"/>
-          <w:lang w:val="de-DE"/>
-        </w:rPr>
-        <w:t>vobis</w:t>
-      </w:r>
-      <w:proofErr w:type="spellEnd"/>
-      <w:r>
-        <w:rPr>
-          <w:sz w:val="22"/>
-          <w:szCs w:val="22"/>
-          <w:lang w:val="de-DE"/>
-        </w:rPr>
-        <w:t xml:space="preserve"> Quad </w:t>
-      </w:r>
-      <w:proofErr w:type="spellStart"/>
-      <w:r>
-        <w:rPr>
-          <w:sz w:val="22"/>
-          <w:szCs w:val="22"/>
-          <w:lang w:val="de-DE"/>
-        </w:rPr>
-        <w:t>bono</w:t>
-      </w:r>
-      <w:proofErr w:type="spellEnd"/>
-      <w:r>
-        <w:rPr>
-          <w:sz w:val="22"/>
-          <w:szCs w:val="22"/>
-          <w:lang w:val="de-DE"/>
-        </w:rPr>
-        <w:t xml:space="preserve"> </w:t>
-      </w:r>
-      <w:proofErr w:type="spellStart"/>
-      <w:r>
-        <w:rPr>
-          <w:sz w:val="22"/>
-          <w:szCs w:val="22"/>
-          <w:lang w:val="de-DE"/>
-        </w:rPr>
-        <w:t>trepicandor</w:t>
-      </w:r>
-      <w:proofErr w:type="spellEnd"/>
-      <w:r>
-        <w:rPr>
-          <w:sz w:val="22"/>
-          <w:szCs w:val="22"/>
-          <w:lang w:val="de-DE"/>
-        </w:rPr>
-        <w:t xml:space="preserve"> </w:t>
-      </w:r>
-      <w:proofErr w:type="spellStart"/>
-      <w:r>
-        <w:rPr>
-          <w:sz w:val="22"/>
-          <w:szCs w:val="22"/>
-          <w:lang w:val="de-DE"/>
-        </w:rPr>
-        <w:t>gravum</w:t>
-      </w:r>
-      <w:proofErr w:type="spellEnd"/>
-      <w:r>
-        <w:rPr>
-          <w:sz w:val="22"/>
-          <w:szCs w:val="22"/>
-          <w:lang w:val="de-DE"/>
-        </w:rPr>
-        <w:t xml:space="preserve"> </w:t>
-      </w:r>
-      <w:proofErr w:type="spellStart"/>
-      <w:r>
-        <w:rPr>
-          <w:sz w:val="22"/>
-          <w:szCs w:val="22"/>
-          <w:lang w:val="de-DE"/>
-        </w:rPr>
-        <w:t>cognitio</w:t>
-      </w:r>
-      <w:proofErr w:type="spellEnd"/>
-      <w:r>
-        <w:rPr>
-          <w:sz w:val="22"/>
-          <w:szCs w:val="22"/>
-          <w:lang w:val="de-DE"/>
-        </w:rPr>
-        <w:t xml:space="preserve">, quo </w:t>
-      </w:r>
-      <w:proofErr w:type="spellStart"/>
-      <w:r>
-        <w:rPr>
-          <w:sz w:val="22"/>
-          <w:szCs w:val="22"/>
-          <w:lang w:val="de-DE"/>
-        </w:rPr>
-        <w:t>linguens</w:t>
-      </w:r>
-      <w:proofErr w:type="spellEnd"/>
-      <w:r>
-        <w:rPr>
-          <w:sz w:val="22"/>
-          <w:szCs w:val="22"/>
-          <w:lang w:val="de-DE"/>
-        </w:rPr>
-        <w:t xml:space="preserve"> </w:t>
-      </w:r>
-      <w:proofErr w:type="spellStart"/>
-      <w:r>
-        <w:rPr>
-          <w:sz w:val="22"/>
-          <w:szCs w:val="22"/>
-          <w:lang w:val="de-DE"/>
-        </w:rPr>
-        <w:t>gravis</w:t>
-      </w:r>
-      <w:proofErr w:type="spellEnd"/>
-      <w:r>
-        <w:rPr>
-          <w:sz w:val="22"/>
-          <w:szCs w:val="22"/>
-          <w:lang w:val="de-DE"/>
-        </w:rPr>
-        <w:t xml:space="preserve"> </w:t>
-      </w:r>
-      <w:proofErr w:type="spellStart"/>
-      <w:r>
-        <w:rPr>
-          <w:sz w:val="22"/>
-          <w:szCs w:val="22"/>
-          <w:lang w:val="de-DE"/>
-        </w:rPr>
-        <w:t>egreddior</w:t>
-      </w:r>
-      <w:proofErr w:type="spellEnd"/>
-      <w:r>
-        <w:rPr>
-          <w:sz w:val="22"/>
-          <w:szCs w:val="22"/>
-          <w:lang w:val="de-DE"/>
-        </w:rPr>
-        <w:t xml:space="preserve"> </w:t>
-      </w:r>
-      <w:proofErr w:type="spellStart"/>
-      <w:r>
-        <w:rPr>
-          <w:sz w:val="22"/>
-          <w:szCs w:val="22"/>
-          <w:lang w:val="de-DE"/>
-        </w:rPr>
-        <w:t>manifestum</w:t>
-      </w:r>
-      <w:proofErr w:type="spellEnd"/>
-      <w:r>
-        <w:rPr>
-          <w:sz w:val="22"/>
-          <w:szCs w:val="22"/>
-          <w:lang w:val="de-DE"/>
-        </w:rPr>
-        <w:t xml:space="preserve"> </w:t>
-      </w:r>
-      <w:proofErr w:type="spellStart"/>
-      <w:r>
-        <w:rPr>
-          <w:sz w:val="22"/>
-          <w:szCs w:val="22"/>
-          <w:lang w:val="de-DE"/>
-        </w:rPr>
-        <w:t>linguens</w:t>
-      </w:r>
-      <w:proofErr w:type="spellEnd"/>
+        <w:t>in quo vobis Quad bono trepicandor gravum cognitio, quo linguens gravis egreddior manifestum linguens</w:t>
+      </w:r>
       <w:r>
         <w:rPr>
           <w:sz w:val="22"/>
@@ -2122,7 +1617,6 @@
         </w:rPr>
         <w:t xml:space="preserve">/ </w:t>
       </w:r>
-      <w:proofErr w:type="spellStart"/>
       <w:r>
         <w:rPr>
           <w:sz w:val="22"/>
@@ -2130,7 +1624,6 @@
         </w:rPr>
         <w:t>растаможка</w:t>
       </w:r>
-      <w:proofErr w:type="spellEnd"/>
       <w:r>
         <w:rPr>
           <w:sz w:val="22"/>
@@ -2223,7 +1716,6 @@
         </w:rPr>
         <w:t>{</w:t>
       </w:r>
-      <w:proofErr w:type="spellStart"/>
       <w:r>
         <w:rPr>
           <w:sz w:val="22"/>
@@ -2233,7 +1725,6 @@
         </w:rPr>
         <w:t>FineForDelay</w:t>
       </w:r>
-      <w:proofErr w:type="spellEnd"/>
       <w:r>
         <w:rPr>
           <w:sz w:val="22"/>
@@ -2271,7 +1762,6 @@
         </w:rPr>
         <w:t>{</w:t>
       </w:r>
-      <w:proofErr w:type="spellStart"/>
       <w:r>
         <w:rPr>
           <w:sz w:val="22"/>
@@ -2281,7 +1771,6 @@
         </w:rPr>
         <w:t>FineForDelay</w:t>
       </w:r>
-      <w:proofErr w:type="spellEnd"/>
       <w:r>
         <w:rPr>
           <w:sz w:val="22"/>
@@ -2535,7 +2024,6 @@
         </w:rPr>
         <w:t>{</w:t>
       </w:r>
-      <w:proofErr w:type="spellStart"/>
       <w:r>
         <w:rPr>
           <w:sz w:val="22"/>
@@ -2545,7 +2033,6 @@
         </w:rPr>
         <w:t>OrderDeny</w:t>
       </w:r>
-      <w:proofErr w:type="spellEnd"/>
       <w:r>
         <w:rPr>
           <w:sz w:val="22"/>
@@ -2750,7 +2237,6 @@
         </w:rPr>
         <w:t>{</w:t>
       </w:r>
-      <w:proofErr w:type="spellStart"/>
       <w:r>
         <w:rPr>
           <w:sz w:val="22"/>
@@ -2760,7 +2246,6 @@
         </w:rPr>
         <w:t>OrderDeny</w:t>
       </w:r>
-      <w:proofErr w:type="spellEnd"/>
       <w:r>
         <w:rPr>
           <w:sz w:val="22"/>
@@ -3242,7 +2727,6 @@
         </w:rPr>
         <w:t xml:space="preserve"> D-04600 </w:t>
       </w:r>
-      <w:proofErr w:type="spellStart"/>
       <w:r>
         <w:rPr>
           <w:sz w:val="22"/>
@@ -3250,7 +2734,6 @@
         </w:rPr>
         <w:t>Альтенбург</w:t>
       </w:r>
-      <w:proofErr w:type="spellEnd"/>
       <w:r>
         <w:rPr>
           <w:sz w:val="22"/>
@@ -3279,9 +2762,23 @@
           <w:szCs w:val="22"/>
           <w:lang w:val="de-DE"/>
         </w:rPr>
-        <w:t xml:space="preserve">Firma </w:t>
-      </w:r>
-      <w:proofErr w:type="spellStart"/>
+        <w:t xml:space="preserve">Firma Avetar Logistic GmbH ist ein Mitglied vom DLDV – Deutscher Speditions- und Logistikverband e.V   / </w:t>
+      </w:r>
+      <w:r>
+        <w:rPr>
+          <w:sz w:val="22"/>
+          <w:szCs w:val="22"/>
+        </w:rPr>
+        <w:t>Фирма</w:t>
+      </w:r>
+      <w:r>
+        <w:rPr>
+          <w:sz w:val="22"/>
+          <w:szCs w:val="22"/>
+          <w:lang w:val="uk-UA"/>
+        </w:rPr>
+        <w:t xml:space="preserve"> </w:t>
+      </w:r>
       <w:r>
         <w:rPr>
           <w:sz w:val="22"/>
@@ -3290,16 +2787,14 @@
         </w:rPr>
         <w:t>Avetar</w:t>
       </w:r>
-      <w:proofErr w:type="spellEnd"/>
-      <w:r>
-        <w:rPr>
-          <w:sz w:val="22"/>
-          <w:szCs w:val="22"/>
-          <w:lang w:val="de-DE"/>
-        </w:rPr>
-        <w:t xml:space="preserve"> </w:t>
-      </w:r>
-      <w:proofErr w:type="spellStart"/>
+      <w:r>
+        <w:rPr>
+          <w:sz w:val="22"/>
+          <w:szCs w:val="22"/>
+          <w:lang w:val="uk-UA"/>
+        </w:rPr>
+        <w:t xml:space="preserve"> </w:t>
+      </w:r>
       <w:r>
         <w:rPr>
           <w:sz w:val="22"/>
@@ -3308,40 +2803,6 @@
         </w:rPr>
         <w:t>Logistic</w:t>
       </w:r>
-      <w:proofErr w:type="spellEnd"/>
-      <w:r>
-        <w:rPr>
-          <w:sz w:val="22"/>
-          <w:szCs w:val="22"/>
-          <w:lang w:val="de-DE"/>
-        </w:rPr>
-        <w:t xml:space="preserve"> GmbH ist ein Mitglied vom DLDV – Deutscher Speditions- und Logistikverband </w:t>
-      </w:r>
-      <w:proofErr w:type="spellStart"/>
-      <w:r>
-        <w:rPr>
-          <w:sz w:val="22"/>
-          <w:szCs w:val="22"/>
-          <w:lang w:val="de-DE"/>
-        </w:rPr>
-        <w:t>e.V</w:t>
-      </w:r>
-      <w:proofErr w:type="spellEnd"/>
-      <w:r>
-        <w:rPr>
-          <w:sz w:val="22"/>
-          <w:szCs w:val="22"/>
-          <w:lang w:val="de-DE"/>
-        </w:rPr>
-        <w:t xml:space="preserve">   / </w:t>
-      </w:r>
-      <w:r>
-        <w:rPr>
-          <w:sz w:val="22"/>
-          <w:szCs w:val="22"/>
-        </w:rPr>
-        <w:t>Фирма</w:t>
-      </w:r>
       <w:r>
         <w:rPr>
           <w:sz w:val="22"/>
@@ -3350,16 +2811,14 @@
         </w:rPr>
         <w:t xml:space="preserve"> </w:t>
       </w:r>
-      <w:proofErr w:type="spellStart"/>
-      <w:r>
-        <w:rPr>
-          <w:sz w:val="22"/>
-          <w:szCs w:val="22"/>
-          <w:lang w:val="de-DE"/>
-        </w:rPr>
-        <w:t>Avetar</w:t>
-      </w:r>
-      <w:proofErr w:type="spellEnd"/>
+      <w:r>
+        <w:rPr>
+          <w:sz w:val="22"/>
+          <w:szCs w:val="22"/>
+          <w:lang w:val="de-DE"/>
+        </w:rPr>
+        <w:t>GmbH</w:t>
+      </w:r>
       <w:r>
         <w:rPr>
           <w:sz w:val="22"/>
@@ -3368,40 +2827,6 @@
         </w:rPr>
         <w:t xml:space="preserve"> </w:t>
       </w:r>
-      <w:proofErr w:type="spellStart"/>
-      <w:r>
-        <w:rPr>
-          <w:sz w:val="22"/>
-          <w:szCs w:val="22"/>
-          <w:lang w:val="de-DE"/>
-        </w:rPr>
-        <w:t>Logistic</w:t>
-      </w:r>
-      <w:proofErr w:type="spellEnd"/>
-      <w:r>
-        <w:rPr>
-          <w:sz w:val="22"/>
-          <w:szCs w:val="22"/>
-          <w:lang w:val="uk-UA"/>
-        </w:rPr>
-        <w:t xml:space="preserve"> </w:t>
-      </w:r>
-      <w:r>
-        <w:rPr>
-          <w:sz w:val="22"/>
-          <w:szCs w:val="22"/>
-          <w:lang w:val="de-DE"/>
-        </w:rPr>
-        <w:t>GmbH</w:t>
-      </w:r>
-      <w:r>
-        <w:rPr>
-          <w:sz w:val="22"/>
-          <w:szCs w:val="22"/>
-          <w:lang w:val="uk-UA"/>
-        </w:rPr>
-        <w:t xml:space="preserve"> </w:t>
-      </w:r>
       <w:r>
         <w:rPr>
           <w:sz w:val="22"/>
@@ -3430,25 +2855,7 @@
           <w:szCs w:val="22"/>
           <w:lang w:val="de-DE"/>
         </w:rPr>
-        <w:t xml:space="preserve"> </w:t>
-      </w:r>
-      <w:proofErr w:type="spellStart"/>
-      <w:r>
-        <w:rPr>
-          <w:sz w:val="22"/>
-          <w:szCs w:val="22"/>
-          <w:lang w:val="de-DE"/>
-        </w:rPr>
-        <w:t>mDLDV</w:t>
-      </w:r>
-      <w:proofErr w:type="spellEnd"/>
-      <w:r>
-        <w:rPr>
-          <w:sz w:val="22"/>
-          <w:szCs w:val="22"/>
-          <w:lang w:val="de-DE"/>
-        </w:rPr>
-        <w:t xml:space="preserve"> – </w:t>
+        <w:t xml:space="preserve"> mDLDV – </w:t>
       </w:r>
       <w:r>
         <w:rPr>

</xml_diff>